<commit_message>
bikin redmi bab 7, belum rapi kayanya
</commit_message>
<xml_diff>
--- a/mcs_bab_7/PRAKTIKUM MCS BAB 7.docx
+++ b/mcs_bab_7/PRAKTIKUM MCS BAB 7.docx
@@ -1,6 +1,6 @@
 
 <file path=word/document.xml><?xml version="1.0" encoding="utf-8"?>
-<w:document xmlns:wpc="http://schemas.microsoft.com/office/word/2010/wordprocessingCanvas" xmlns:cx="http://schemas.microsoft.com/office/drawing/2014/chartex" xmlns:cx1="http://schemas.microsoft.com/office/drawing/2015/9/8/chartex" xmlns:cx2="http://schemas.microsoft.com/office/drawing/2015/10/21/chartex" xmlns:cx3="http://schemas.microsoft.com/office/drawing/2016/5/9/chartex" xmlns:cx4="http://schemas.microsoft.com/office/drawing/2016/5/10/chartex" xmlns:cx5="http://schemas.microsoft.com/office/drawing/2016/5/11/chartex" xmlns:cx6="http://schemas.microsoft.com/office/drawing/2016/5/12/chartex" xmlns:cx7="http://schemas.microsoft.com/office/drawing/2016/5/13/chartex" xmlns:cx8="http://schemas.microsoft.com/office/drawing/2016/5/14/chartex" xmlns:mc="http://schemas.openxmlformats.org/markup-compatibility/2006" xmlns:aink="http://schemas.microsoft.com/office/drawing/2016/ink" xmlns:am3d="http://schemas.microsoft.com/office/drawing/2017/model3d" xmlns:o="urn:schemas-microsoft-com:office:office" xmlns:r="http://schemas.openxmlformats.org/officeDocument/2006/relationships" xmlns:m="http://schemas.openxmlformats.org/officeDocument/2006/math" xmlns:v="urn:schemas-microsoft-com:vml" xmlns:wp14="http://schemas.microsoft.com/office/word/2010/wordprocessingDrawing" xmlns:wp="http://schemas.openxmlformats.org/drawingml/2006/wordprocessingDrawing" xmlns:w10="urn:schemas-microsoft-com:office:word" xmlns:w="http://schemas.openxmlformats.org/wordprocessingml/2006/main" xmlns:w14="http://schemas.microsoft.com/office/word/2010/wordml" xmlns:w15="http://schemas.microsoft.com/office/word/2012/wordml" xmlns:w16cex="http://schemas.microsoft.com/office/word/2018/wordml/cex" xmlns:w16cid="http://schemas.microsoft.com/office/word/2016/wordml/cid" xmlns:w16="http://schemas.microsoft.com/office/word/2018/wordml" xmlns:w16sdtdh="http://schemas.microsoft.com/office/word/2020/wordml/sdtdatahash" xmlns:w16se="http://schemas.microsoft.com/office/word/2015/wordml/symex" xmlns:wpg="http://schemas.microsoft.com/office/word/2010/wordprocessingGroup" xmlns:wpi="http://schemas.microsoft.com/office/word/2010/wordprocessingInk" xmlns:wne="http://schemas.microsoft.com/office/word/2006/wordml" xmlns:wps="http://schemas.microsoft.com/office/word/2010/wordprocessingShape" mc:Ignorable="w14 w15 w16se w16cid w16 w16cex w16sdtdh wp14">
+<w:document xmlns:wpc="http://schemas.microsoft.com/office/word/2010/wordprocessingCanvas" xmlns:cx="http://schemas.microsoft.com/office/drawing/2014/chartex" xmlns:cx1="http://schemas.microsoft.com/office/drawing/2015/9/8/chartex" xmlns:cx2="http://schemas.microsoft.com/office/drawing/2015/10/21/chartex" xmlns:cx3="http://schemas.microsoft.com/office/drawing/2016/5/9/chartex" xmlns:cx4="http://schemas.microsoft.com/office/drawing/2016/5/10/chartex" xmlns:cx5="http://schemas.microsoft.com/office/drawing/2016/5/11/chartex" xmlns:cx6="http://schemas.microsoft.com/office/drawing/2016/5/12/chartex" xmlns:cx7="http://schemas.microsoft.com/office/drawing/2016/5/13/chartex" xmlns:cx8="http://schemas.microsoft.com/office/drawing/2016/5/14/chartex" xmlns:mc="http://schemas.openxmlformats.org/markup-compatibility/2006" xmlns:aink="http://schemas.microsoft.com/office/drawing/2016/ink" xmlns:am3d="http://schemas.microsoft.com/office/drawing/2017/model3d" xmlns:o="urn:schemas-microsoft-com:office:office" xmlns:oel="http://schemas.microsoft.com/office/2019/extlst" xmlns:r="http://schemas.openxmlformats.org/officeDocument/2006/relationships" xmlns:m="http://schemas.openxmlformats.org/officeDocument/2006/math" xmlns:v="urn:schemas-microsoft-com:vml" xmlns:wp14="http://schemas.microsoft.com/office/word/2010/wordprocessingDrawing" xmlns:wp="http://schemas.openxmlformats.org/drawingml/2006/wordprocessingDrawing" xmlns:w10="urn:schemas-microsoft-com:office:word" xmlns:w="http://schemas.openxmlformats.org/wordprocessingml/2006/main" xmlns:w14="http://schemas.microsoft.com/office/word/2010/wordml" xmlns:w15="http://schemas.microsoft.com/office/word/2012/wordml" xmlns:w16cex="http://schemas.microsoft.com/office/word/2018/wordml/cex" xmlns:w16cid="http://schemas.microsoft.com/office/word/2016/wordml/cid" xmlns:w16="http://schemas.microsoft.com/office/word/2018/wordml" xmlns:w16du="http://schemas.microsoft.com/office/word/2023/wordml/word16du" xmlns:w16sdtdh="http://schemas.microsoft.com/office/word/2020/wordml/sdtdatahash" xmlns:w16se="http://schemas.microsoft.com/office/word/2015/wordml/symex" xmlns:wpg="http://schemas.microsoft.com/office/word/2010/wordprocessingGroup" xmlns:wpi="http://schemas.microsoft.com/office/word/2010/wordprocessingInk" xmlns:wne="http://schemas.microsoft.com/office/word/2006/wordml" xmlns:wps="http://schemas.microsoft.com/office/word/2010/wordprocessingShape" mc:Ignorable="w14 w15 w16se w16cid w16 w16cex w16sdtdh w16du wp14">
   <w:body>
     <w:p>
       <w:pPr>
@@ -392,7 +392,23 @@
           <w:sz w:val="24"/>
           <w:szCs w:val="24"/>
         </w:rPr>
-        <w:t>Buat root project dengan folder dan filr sebagai berikut :</w:t>
+        <w:t>Buat root project dengan folder dan fil</w:t>
+      </w:r>
+      <w:r>
+        <w:rPr>
+          <w:rFonts w:ascii="Times New Roman" w:hAnsi="Times New Roman" w:cs="Times New Roman"/>
+          <w:sz w:val="24"/>
+          <w:szCs w:val="24"/>
+        </w:rPr>
+        <w:t>e</w:t>
+      </w:r>
+      <w:r>
+        <w:rPr>
+          <w:rFonts w:ascii="Times New Roman" w:hAnsi="Times New Roman" w:cs="Times New Roman"/>
+          <w:sz w:val="24"/>
+          <w:szCs w:val="24"/>
+        </w:rPr>
+        <w:t xml:space="preserve"> sebagai berikut :</w:t>
       </w:r>
     </w:p>
     <w:p>
@@ -834,15 +850,7 @@
           <w:sz w:val="24"/>
           <w:szCs w:val="24"/>
         </w:rPr>
-        <w:t xml:space="preserve">Code dari file </w:t>
-      </w:r>
-      <w:r>
-        <w:rPr>
-          <w:rFonts w:ascii="Times New Roman" w:hAnsi="Times New Roman" w:cs="Times New Roman"/>
-          <w:sz w:val="24"/>
-          <w:szCs w:val="24"/>
-        </w:rPr>
-        <w:t>statusEntity</w:t>
+        <w:t>Code dari file statusEntity</w:t>
       </w:r>
       <w:r>
         <w:rPr>
@@ -3539,6 +3547,7 @@
           <w:szCs w:val="21"/>
           <w:lang w:eastAsia="en-ID"/>
         </w:rPr>
+        <w:lastRenderedPageBreak/>
         <w:t>}</w:t>
       </w:r>
     </w:p>
@@ -5939,6 +5948,7 @@
           <w:szCs w:val="21"/>
           <w:lang w:eastAsia="en-ID"/>
         </w:rPr>
+        <w:lastRenderedPageBreak/>
         <w:t xml:space="preserve">    </w:t>
       </w:r>
       <w:r>
@@ -9274,6 +9284,7 @@
           <w:sz w:val="24"/>
           <w:szCs w:val="24"/>
         </w:rPr>
+        <w:lastRenderedPageBreak/>
         <w:t>Fungsi InitPtoj() digunakan untuk menginisialisasi field id agar memiliki nilai 1 dengan memanggil fungsi InitProj() yang berada di package repositories.</w:t>
       </w:r>
       <w:r>
@@ -9282,39 +9293,7 @@
           <w:sz w:val="24"/>
           <w:szCs w:val="24"/>
         </w:rPr>
-        <w:t xml:space="preserve"> Fungsi GetStatus() untuk membaca table status dari database </w:t>
-      </w:r>
-      <w:r>
-        <w:rPr>
-          <w:rFonts w:ascii="Times New Roman" w:hAnsi="Times New Roman" w:cs="Times New Roman"/>
-          <w:sz w:val="24"/>
-          <w:szCs w:val="24"/>
-        </w:rPr>
-        <w:t xml:space="preserve">dengan memanggil fungsi </w:t>
-      </w:r>
-      <w:r>
-        <w:rPr>
-          <w:rFonts w:ascii="Times New Roman" w:hAnsi="Times New Roman" w:cs="Times New Roman"/>
-          <w:sz w:val="24"/>
-          <w:szCs w:val="24"/>
-        </w:rPr>
-        <w:t>GetStatus</w:t>
-      </w:r>
-      <w:r>
-        <w:rPr>
-          <w:rFonts w:ascii="Times New Roman" w:hAnsi="Times New Roman" w:cs="Times New Roman"/>
-          <w:sz w:val="24"/>
-          <w:szCs w:val="24"/>
-        </w:rPr>
-        <w:t>() yang berada di package repositories</w:t>
-      </w:r>
-      <w:r>
-        <w:rPr>
-          <w:rFonts w:ascii="Times New Roman" w:hAnsi="Times New Roman" w:cs="Times New Roman"/>
-          <w:sz w:val="24"/>
-          <w:szCs w:val="24"/>
-        </w:rPr>
-        <w:t>.</w:t>
+        <w:t xml:space="preserve"> Fungsi GetStatus() untuk membaca table status dari database dengan memanggil fungsi GetStatus() yang berada di package repositories.</w:t>
       </w:r>
       <w:r>
         <w:rPr>
@@ -12893,6 +12872,7 @@
           <w:sz w:val="24"/>
           <w:szCs w:val="24"/>
         </w:rPr>
+        <w:lastRenderedPageBreak/>
         <w:drawing>
           <wp:inline distT="0" distB="0" distL="0" distR="0" wp14:anchorId="438CFA0C" wp14:editId="3ADBC34A">
             <wp:extent cx="5731510" cy="1759585"/>
@@ -13520,7 +13500,7 @@
 </file>
 
 <file path=word/styles.xml><?xml version="1.0" encoding="utf-8"?>
-<w:styles xmlns:mc="http://schemas.openxmlformats.org/markup-compatibility/2006" xmlns:r="http://schemas.openxmlformats.org/officeDocument/2006/relationships" xmlns:w="http://schemas.openxmlformats.org/wordprocessingml/2006/main" xmlns:w14="http://schemas.microsoft.com/office/word/2010/wordml" xmlns:w15="http://schemas.microsoft.com/office/word/2012/wordml" xmlns:w16cex="http://schemas.microsoft.com/office/word/2018/wordml/cex" xmlns:w16cid="http://schemas.microsoft.com/office/word/2016/wordml/cid" xmlns:w16="http://schemas.microsoft.com/office/word/2018/wordml" xmlns:w16sdtdh="http://schemas.microsoft.com/office/word/2020/wordml/sdtdatahash" xmlns:w16se="http://schemas.microsoft.com/office/word/2015/wordml/symex" mc:Ignorable="w14 w15 w16se w16cid w16 w16cex w16sdtdh">
+<w:styles xmlns:mc="http://schemas.openxmlformats.org/markup-compatibility/2006" xmlns:r="http://schemas.openxmlformats.org/officeDocument/2006/relationships" xmlns:w="http://schemas.openxmlformats.org/wordprocessingml/2006/main" xmlns:w14="http://schemas.microsoft.com/office/word/2010/wordml" xmlns:w15="http://schemas.microsoft.com/office/word/2012/wordml" xmlns:w16cex="http://schemas.microsoft.com/office/word/2018/wordml/cex" xmlns:w16cid="http://schemas.microsoft.com/office/word/2016/wordml/cid" xmlns:w16="http://schemas.microsoft.com/office/word/2018/wordml" xmlns:w16du="http://schemas.microsoft.com/office/word/2023/wordml/word16du" xmlns:w16sdtdh="http://schemas.microsoft.com/office/word/2020/wordml/sdtdatahash" xmlns:w16se="http://schemas.microsoft.com/office/word/2015/wordml/symex" mc:Ignorable="w14 w15 w16se w16cid w16 w16cex w16sdtdh w16du">
   <w:docDefaults>
     <w:rPrDefault>
       <w:rPr>

</xml_diff>